<commit_message>
updating channels tool on task 5
</commit_message>
<xml_diff>
--- a/material/Task5.docx
+++ b/material/Task5.docx
@@ -35,11 +35,7 @@
         <w:t xml:space="preserve"> image listed in the presentation. To do so, right-click the link on the presentation, go to “Copy Link Location”, then go to Import -&gt; URL in Fiji. Do it for </w:t>
       </w:r>
       <w:r>
-        <w:t xml:space="preserve">the image we will </w:t>
-      </w:r>
-      <w:proofErr w:type="gramStart"/>
-      <w:r>
-        <w:t>use:</w:t>
+        <w:t>the image we will use:</w:t>
       </w:r>
       <w:r>
         <w:t xml:space="preserve"> “</w:t>
@@ -50,7 +46,6 @@
       <w:r>
         <w:t>”.</w:t>
       </w:r>
-      <w:proofErr w:type="gramEnd"/>
       <w:r>
         <w:br/>
       </w:r>
@@ -256,17 +251,26 @@
       </w:pPr>
       <w:r>
         <w:lastRenderedPageBreak/>
-        <w:t xml:space="preserve">Run Image -&gt; Color -&gt; Channels Tool. Change the dropdown to “Composite”. </w:t>
+        <w:t>Run Image -&gt; Color -&gt; Channels Tool. Change the dropdown to “Composite</w:t>
+      </w:r>
+      <w:r>
+        <w:t xml:space="preserve"> Sum</w:t>
+      </w:r>
+      <w:r>
+        <w:t xml:space="preserve">”. </w:t>
       </w:r>
       <w:r>
         <w:br/>
       </w:r>
       <w:r>
+        <w:rPr>
+          <w:noProof/>
+        </w:rPr>
         <w:drawing>
-          <wp:inline distT="0" distB="0" distL="0" distR="0" wp14:anchorId="116A6331" wp14:editId="19EB8285">
-            <wp:extent cx="3581400" cy="3087044"/>
+          <wp:inline distT="0" distB="0" distL="0" distR="0" wp14:anchorId="703CFB25" wp14:editId="6E7BAE6E">
+            <wp:extent cx="3810000" cy="3148542"/>
             <wp:effectExtent l="0" t="0" r="0" b="0"/>
-            <wp:docPr id="3" name="Picture 3"/>
+            <wp:docPr id="3" name="Picture 3" descr="Map&#10;&#10;Description automatically generated"/>
             <wp:cNvGraphicFramePr>
               <a:graphicFrameLocks xmlns:a="http://schemas.openxmlformats.org/drawingml/2006/main" noChangeAspect="1"/>
             </wp:cNvGraphicFramePr>
@@ -274,7 +278,7 @@
               <a:graphicData uri="http://schemas.openxmlformats.org/drawingml/2006/picture">
                 <pic:pic xmlns:pic="http://schemas.openxmlformats.org/drawingml/2006/picture">
                   <pic:nvPicPr>
-                    <pic:cNvPr id="1" name=""/>
+                    <pic:cNvPr id="3" name="Picture 3" descr="Map&#10;&#10;Description automatically generated"/>
                     <pic:cNvPicPr/>
                   </pic:nvPicPr>
                   <pic:blipFill>
@@ -286,7 +290,7 @@
                   <pic:spPr>
                     <a:xfrm>
                       <a:off x="0" y="0"/>
-                      <a:ext cx="3596084" cy="3099701"/>
+                      <a:ext cx="3825850" cy="3161640"/>
                     </a:xfrm>
                     <a:prstGeom prst="rect">
                       <a:avLst/>
@@ -323,28 +327,15 @@
         </w:numPr>
       </w:pPr>
       <w:r>
-        <w:t>Run Image -&gt; Color -&gt; Display LUTs to get a quick overview of the LUTs you have available. What do the bars mean? What uses can you think of for “</w:t>
-      </w:r>
-      <w:proofErr w:type="spellStart"/>
-      <w:r>
-        <w:t>glasbey</w:t>
-      </w:r>
-      <w:proofErr w:type="spellEnd"/>
-      <w:r>
-        <w:t>”, “</w:t>
-      </w:r>
-      <w:proofErr w:type="spellStart"/>
-      <w:r>
-        <w:t>HiLo</w:t>
-      </w:r>
-      <w:proofErr w:type="spellEnd"/>
-      <w:r>
-        <w:t>” and “edges”?</w:t>
+        <w:t>Run Image -&gt; Color -&gt; Display LUTs to get a quick overview of the LUTs you have available. What do the bars mean? What uses can you think of for “glasbey”, “HiLo” and “edges”?</w:t>
       </w:r>
       <w:r>
         <w:br/>
       </w:r>
       <w:r>
+        <w:rPr>
+          <w:noProof/>
+        </w:rPr>
         <w:drawing>
           <wp:inline distT="0" distB="0" distL="0" distR="0" wp14:anchorId="5F61318A" wp14:editId="0AAB3577">
             <wp:extent cx="5943600" cy="3690620"/>
@@ -533,7 +524,7 @@
       </w:pPr>
     </w:lvl>
   </w:abstractNum>
-  <w:num w:numId="1">
+  <w:num w:numId="1" w16cid:durableId="1572545066">
     <w:abstractNumId w:val="0"/>
   </w:num>
 </w:numbering>

</xml_diff>